<commit_message>
Bipolar Stepper motor working
</commit_message>
<xml_diff>
--- a/lab 8/EGR326_lab8_f24.docx
+++ b/lab 8/EGR326_lab8_f24.docx
@@ -89,27 +89,7 @@
           <w:sz w:val="24"/>
           <w:szCs w:val="24"/>
         </w:rPr>
-        <w:t xml:space="preserve"> the </w:t>
-      </w:r>
-      <w:proofErr w:type="spellStart"/>
-      <w:r>
-        <w:rPr>
-          <w:rFonts w:eastAsia="Times New Roman" w:cs="Helvetica"/>
-          <w:color w:val="000000"/>
-          <w:sz w:val="24"/>
-          <w:szCs w:val="24"/>
-        </w:rPr>
-        <w:t>Delorean</w:t>
-      </w:r>
-      <w:proofErr w:type="spellEnd"/>
-      <w:r>
-        <w:rPr>
-          <w:rFonts w:eastAsia="Times New Roman" w:cs="Helvetica"/>
-          <w:color w:val="000000"/>
-          <w:sz w:val="24"/>
-          <w:szCs w:val="24"/>
-        </w:rPr>
-        <w:t xml:space="preserve"> dashboard in “Back to the Future”.</w:t>
+        <w:t xml:space="preserve"> the Delorean dashboard in “Back to the Future”.</w:t>
       </w:r>
     </w:p>
     <w:p>

</xml_diff>